<commit_message>
Unit testing and video.
</commit_message>
<xml_diff>
--- a/.docs/Pathfinder Todo.docx
+++ b/.docs/Pathfinder Todo.docx
@@ -17,7 +17,7 @@
     </w:p>
     <w:p>
       <w:pPr>
-        <w:pStyle w:val="Subtitle"/>
+        <w:pStyle w:val="Heading1"/>
       </w:pPr>
       <w:r>
         <w:t>0.3.0</w:t>
@@ -110,21 +110,7 @@
               <w:rPr>
                 <w:lang w:val="en-US"/>
               </w:rPr>
-              <w:t xml:space="preserve">References from other </w:t>
-            </w:r>
-            <w:proofErr w:type="spellStart"/>
-            <w:r>
-              <w:rPr>
-                <w:lang w:val="en-US"/>
-              </w:rPr>
-              <w:t>Nuget</w:t>
-            </w:r>
-            <w:proofErr w:type="spellEnd"/>
-            <w:r>
-              <w:rPr>
-                <w:lang w:val="en-US"/>
-              </w:rPr>
-              <w:t xml:space="preserve"> packages</w:t>
+              <w:t>References from other Nuget packages</w:t>
             </w:r>
           </w:p>
         </w:tc>
@@ -262,14 +248,12 @@
                 <w:lang w:val="en-US"/>
               </w:rPr>
             </w:pPr>
-            <w:proofErr w:type="spellStart"/>
             <w:r>
               <w:rPr>
                 <w:lang w:val="en-US"/>
               </w:rPr>
               <w:t>TodoMVC</w:t>
             </w:r>
-            <w:proofErr w:type="spellEnd"/>
           </w:p>
         </w:tc>
       </w:tr>
@@ -305,21 +289,7 @@
               <w:rPr>
                 <w:lang w:val="en-US"/>
               </w:rPr>
-              <w:t xml:space="preserve">Auto increment </w:t>
-            </w:r>
-            <w:proofErr w:type="spellStart"/>
-            <w:r>
-              <w:rPr>
-                <w:lang w:val="en-US"/>
-              </w:rPr>
-              <w:t>Nuget</w:t>
-            </w:r>
-            <w:proofErr w:type="spellEnd"/>
-            <w:r>
-              <w:rPr>
-                <w:lang w:val="en-US"/>
-              </w:rPr>
-              <w:t xml:space="preserve"> package version</w:t>
+              <w:t>Auto increment Nuget package version</w:t>
             </w:r>
           </w:p>
         </w:tc>
@@ -497,8 +467,122 @@
               </w:rPr>
               <w:t>Run Sitecore Rocks Validations</w:t>
             </w:r>
+          </w:p>
+        </w:tc>
+      </w:tr>
+      <w:tr>
+        <w:trPr>
+          <w:cnfStyle w:val="000000100000" w:firstRow="0" w:lastRow="0" w:firstColumn="0" w:lastColumn="0" w:oddVBand="0" w:evenVBand="0" w:oddHBand="1" w:evenHBand="0" w:firstRowFirstColumn="0" w:firstRowLastColumn="0" w:lastRowFirstColumn="0" w:lastRowLastColumn="0"/>
+        </w:trPr>
+        <w:tc>
+          <w:tcPr>
+            <w:cnfStyle w:val="001000000000" w:firstRow="0" w:lastRow="0" w:firstColumn="1" w:lastColumn="0" w:oddVBand="0" w:evenVBand="0" w:oddHBand="0" w:evenHBand="0" w:firstRowFirstColumn="0" w:firstRowLastColumn="0" w:lastRowFirstColumn="0" w:lastRowLastColumn="0"/>
+            <w:tcW w:w="421" w:type="dxa"/>
+          </w:tcPr>
+          <w:p>
+            <w:pPr>
+              <w:rPr>
+                <w:lang w:val="en-US"/>
+              </w:rPr>
+            </w:pPr>
+          </w:p>
+        </w:tc>
+        <w:tc>
+          <w:tcPr>
+            <w:tcW w:w="9207" w:type="dxa"/>
+          </w:tcPr>
+          <w:p>
+            <w:pPr>
+              <w:cnfStyle w:val="000000100000" w:firstRow="0" w:lastRow="0" w:firstColumn="0" w:lastColumn="0" w:oddVBand="0" w:evenVBand="0" w:oddHBand="1" w:evenHBand="0" w:firstRowFirstColumn="0" w:firstRowLastColumn="0" w:lastRowFirstColumn="0" w:lastRowLastColumn="0"/>
+              <w:rPr>
+                <w:lang w:val="en-US"/>
+              </w:rPr>
+            </w:pPr>
+            <w:r>
+              <w:rPr>
+                <w:lang w:val="en-US"/>
+              </w:rPr>
+              <w:t>More Generate Code</w:t>
+            </w:r>
+          </w:p>
+        </w:tc>
+      </w:tr>
+      <w:tr>
+        <w:tc>
+          <w:tcPr>
+            <w:cnfStyle w:val="001000000000" w:firstRow="0" w:lastRow="0" w:firstColumn="1" w:lastColumn="0" w:oddVBand="0" w:evenVBand="0" w:oddHBand="0" w:evenHBand="0" w:firstRowFirstColumn="0" w:firstRowLastColumn="0" w:lastRowFirstColumn="0" w:lastRowLastColumn="0"/>
+            <w:tcW w:w="421" w:type="dxa"/>
+          </w:tcPr>
+          <w:p>
+            <w:pPr>
+              <w:rPr>
+                <w:lang w:val="en-US"/>
+              </w:rPr>
+            </w:pPr>
+          </w:p>
+        </w:tc>
+        <w:tc>
+          <w:tcPr>
+            <w:tcW w:w="9207" w:type="dxa"/>
+          </w:tcPr>
+          <w:p>
+            <w:pPr>
+              <w:cnfStyle w:val="000000000000" w:firstRow="0" w:lastRow="0" w:firstColumn="0" w:lastColumn="0" w:oddVBand="0" w:evenVBand="0" w:oddHBand="0" w:evenHBand="0" w:firstRowFirstColumn="0" w:firstRowLastColumn="0" w:lastRowFirstColumn="0" w:lastRowLastColumn="0"/>
+              <w:rPr>
+                <w:lang w:val="en-US"/>
+              </w:rPr>
+            </w:pPr>
+            <w:r>
+              <w:rPr>
+                <w:lang w:val="en-US"/>
+              </w:rPr>
+              <w:t>More Unit Testing</w:t>
+            </w:r>
+          </w:p>
+        </w:tc>
+      </w:tr>
+      <w:tr>
+        <w:trPr>
+          <w:cnfStyle w:val="000000100000" w:firstRow="0" w:lastRow="0" w:firstColumn="0" w:lastColumn="0" w:oddVBand="0" w:evenVBand="0" w:oddHBand="1" w:evenHBand="0" w:firstRowFirstColumn="0" w:firstRowLastColumn="0" w:lastRowFirstColumn="0" w:lastRowLastColumn="0"/>
+        </w:trPr>
+        <w:tc>
+          <w:tcPr>
+            <w:cnfStyle w:val="001000000000" w:firstRow="0" w:lastRow="0" w:firstColumn="1" w:lastColumn="0" w:oddVBand="0" w:evenVBand="0" w:oddHBand="0" w:evenHBand="0" w:firstRowFirstColumn="0" w:firstRowLastColumn="0" w:lastRowFirstColumn="0" w:lastRowLastColumn="0"/>
+            <w:tcW w:w="421" w:type="dxa"/>
+          </w:tcPr>
+          <w:p>
+            <w:pPr>
+              <w:rPr>
+                <w:lang w:val="en-US"/>
+              </w:rPr>
+            </w:pPr>
+          </w:p>
+        </w:tc>
+        <w:tc>
+          <w:tcPr>
+            <w:tcW w:w="9207" w:type="dxa"/>
+          </w:tcPr>
+          <w:p>
+            <w:pPr>
+              <w:cnfStyle w:val="000000100000" w:firstRow="0" w:lastRow="0" w:firstColumn="0" w:lastColumn="0" w:oddVBand="0" w:evenVBand="0" w:oddHBand="1" w:evenHBand="0" w:firstRowFirstColumn="0" w:firstRowLastColumn="0" w:lastRowFirstColumn="0" w:lastRowLastColumn="0"/>
+              <w:rPr>
+                <w:lang w:val="en-US"/>
+              </w:rPr>
+            </w:pPr>
+            <w:r>
+              <w:rPr>
+                <w:lang w:val="en-US"/>
+              </w:rPr>
+              <w:t>More co</w:t>
+            </w:r>
             <w:bookmarkStart w:id="0" w:name="_GoBack"/>
             <w:bookmarkEnd w:id="0"/>
+            <w:r>
+              <w:rPr>
+                <w:lang w:val="en-US"/>
+              </w:rPr>
+              <w:t>mmands</w:t>
+            </w:r>
           </w:p>
         </w:tc>
       </w:tr>
@@ -512,7 +596,162 @@
     </w:p>
     <w:p>
       <w:pPr>
-        <w:pStyle w:val="Subtitle"/>
+        <w:pStyle w:val="Heading1"/>
+        <w:rPr>
+          <w:lang w:val="en-US"/>
+        </w:rPr>
+      </w:pPr>
+      <w:r>
+        <w:rPr>
+          <w:lang w:val="en-US"/>
+        </w:rPr>
+        <w:t>Videos</w:t>
+      </w:r>
+    </w:p>
+    <w:tbl>
+      <w:tblPr>
+        <w:tblStyle w:val="GridTable4-Accent5"/>
+        <w:tblW w:w="0" w:type="auto"/>
+        <w:tblLook w:val="04A0" w:firstRow="1" w:lastRow="0" w:firstColumn="1" w:lastColumn="0" w:noHBand="0" w:noVBand="1"/>
+      </w:tblPr>
+      <w:tblGrid>
+        <w:gridCol w:w="421"/>
+        <w:gridCol w:w="9207"/>
+      </w:tblGrid>
+      <w:tr>
+        <w:trPr>
+          <w:cnfStyle w:val="100000000000" w:firstRow="1" w:lastRow="0" w:firstColumn="0" w:lastColumn="0" w:oddVBand="0" w:evenVBand="0" w:oddHBand="0" w:evenHBand="0" w:firstRowFirstColumn="0" w:firstRowLastColumn="0" w:lastRowFirstColumn="0" w:lastRowLastColumn="0"/>
+        </w:trPr>
+        <w:tc>
+          <w:tcPr>
+            <w:cnfStyle w:val="001000000000" w:firstRow="0" w:lastRow="0" w:firstColumn="1" w:lastColumn="0" w:oddVBand="0" w:evenVBand="0" w:oddHBand="0" w:evenHBand="0" w:firstRowFirstColumn="0" w:firstRowLastColumn="0" w:lastRowFirstColumn="0" w:lastRowLastColumn="0"/>
+            <w:tcW w:w="421" w:type="dxa"/>
+          </w:tcPr>
+          <w:p>
+            <w:r>
+              <w:sym w:font="Wingdings" w:char="F0FC"/>
+            </w:r>
+          </w:p>
+        </w:tc>
+        <w:tc>
+          <w:tcPr>
+            <w:tcW w:w="9207" w:type="dxa"/>
+          </w:tcPr>
+          <w:p>
+            <w:pPr>
+              <w:cnfStyle w:val="100000000000" w:firstRow="1" w:lastRow="0" w:firstColumn="0" w:lastColumn="0" w:oddVBand="0" w:evenVBand="0" w:oddHBand="0" w:evenHBand="0" w:firstRowFirstColumn="0" w:firstRowLastColumn="0" w:lastRowFirstColumn="0" w:lastRowLastColumn="0"/>
+            </w:pPr>
+            <w:r>
+              <w:t>Description</w:t>
+            </w:r>
+          </w:p>
+        </w:tc>
+      </w:tr>
+      <w:tr>
+        <w:trPr>
+          <w:cnfStyle w:val="000000100000" w:firstRow="0" w:lastRow="0" w:firstColumn="0" w:lastColumn="0" w:oddVBand="0" w:evenVBand="0" w:oddHBand="1" w:evenHBand="0" w:firstRowFirstColumn="0" w:firstRowLastColumn="0" w:lastRowFirstColumn="0" w:lastRowLastColumn="0"/>
+        </w:trPr>
+        <w:tc>
+          <w:tcPr>
+            <w:cnfStyle w:val="001000000000" w:firstRow="0" w:lastRow="0" w:firstColumn="1" w:lastColumn="0" w:oddVBand="0" w:evenVBand="0" w:oddHBand="0" w:evenHBand="0" w:firstRowFirstColumn="0" w:firstRowLastColumn="0" w:lastRowFirstColumn="0" w:lastRowLastColumn="0"/>
+            <w:tcW w:w="421" w:type="dxa"/>
+          </w:tcPr>
+          <w:p/>
+        </w:tc>
+        <w:tc>
+          <w:tcPr>
+            <w:tcW w:w="9207" w:type="dxa"/>
+          </w:tcPr>
+          <w:p>
+            <w:pPr>
+              <w:cnfStyle w:val="000000100000" w:firstRow="0" w:lastRow="0" w:firstColumn="0" w:lastColumn="0" w:oddVBand="0" w:evenVBand="0" w:oddHBand="1" w:evenHBand="0" w:firstRowFirstColumn="0" w:firstRowLastColumn="0" w:lastRowFirstColumn="0" w:lastRowLastColumn="0"/>
+            </w:pPr>
+            <w:r>
+              <w:t>Unit Testing</w:t>
+            </w:r>
+          </w:p>
+        </w:tc>
+      </w:tr>
+      <w:tr>
+        <w:tc>
+          <w:tcPr>
+            <w:cnfStyle w:val="001000000000" w:firstRow="0" w:lastRow="0" w:firstColumn="1" w:lastColumn="0" w:oddVBand="0" w:evenVBand="0" w:oddHBand="0" w:evenHBand="0" w:firstRowFirstColumn="0" w:firstRowLastColumn="0" w:lastRowFirstColumn="0" w:lastRowLastColumn="0"/>
+            <w:tcW w:w="421" w:type="dxa"/>
+          </w:tcPr>
+          <w:p/>
+        </w:tc>
+        <w:tc>
+          <w:tcPr>
+            <w:tcW w:w="9207" w:type="dxa"/>
+          </w:tcPr>
+          <w:p>
+            <w:pPr>
+              <w:cnfStyle w:val="000000000000" w:firstRow="0" w:lastRow="0" w:firstColumn="0" w:lastColumn="0" w:oddVBand="0" w:evenVBand="0" w:oddHBand="0" w:evenHBand="0" w:firstRowFirstColumn="0" w:firstRowLastColumn="0" w:lastRowFirstColumn="0" w:lastRowLastColumn="0"/>
+            </w:pPr>
+            <w:r>
+              <w:t>Generate Code</w:t>
+            </w:r>
+          </w:p>
+        </w:tc>
+      </w:tr>
+      <w:tr>
+        <w:trPr>
+          <w:cnfStyle w:val="000000100000" w:firstRow="0" w:lastRow="0" w:firstColumn="0" w:lastColumn="0" w:oddVBand="0" w:evenVBand="0" w:oddHBand="1" w:evenHBand="0" w:firstRowFirstColumn="0" w:firstRowLastColumn="0" w:lastRowFirstColumn="0" w:lastRowLastColumn="0"/>
+        </w:trPr>
+        <w:tc>
+          <w:tcPr>
+            <w:cnfStyle w:val="001000000000" w:firstRow="0" w:lastRow="0" w:firstColumn="1" w:lastColumn="0" w:oddVBand="0" w:evenVBand="0" w:oddHBand="0" w:evenHBand="0" w:firstRowFirstColumn="0" w:firstRowLastColumn="0" w:lastRowFirstColumn="0" w:lastRowLastColumn="0"/>
+            <w:tcW w:w="421" w:type="dxa"/>
+          </w:tcPr>
+          <w:p/>
+        </w:tc>
+        <w:tc>
+          <w:tcPr>
+            <w:tcW w:w="9207" w:type="dxa"/>
+          </w:tcPr>
+          <w:p>
+            <w:pPr>
+              <w:cnfStyle w:val="000000100000" w:firstRow="0" w:lastRow="0" w:firstColumn="0" w:lastColumn="0" w:oddVBand="0" w:evenVBand="0" w:oddHBand="1" w:evenHBand="0" w:firstRowFirstColumn="0" w:firstRowLastColumn="0" w:lastRowFirstColumn="0" w:lastRowLastColumn="0"/>
+            </w:pPr>
+            <w:r>
+              <w:t>Soft Ids / Rename</w:t>
+            </w:r>
+          </w:p>
+        </w:tc>
+      </w:tr>
+      <w:tr>
+        <w:tc>
+          <w:tcPr>
+            <w:cnfStyle w:val="001000000000" w:firstRow="0" w:lastRow="0" w:firstColumn="1" w:lastColumn="0" w:oddVBand="0" w:evenVBand="0" w:oddHBand="0" w:evenHBand="0" w:firstRowFirstColumn="0" w:firstRowLastColumn="0" w:lastRowFirstColumn="0" w:lastRowLastColumn="0"/>
+            <w:tcW w:w="421" w:type="dxa"/>
+          </w:tcPr>
+          <w:p/>
+        </w:tc>
+        <w:tc>
+          <w:tcPr>
+            <w:tcW w:w="9207" w:type="dxa"/>
+          </w:tcPr>
+          <w:p>
+            <w:pPr>
+              <w:cnfStyle w:val="000000000000" w:firstRow="0" w:lastRow="0" w:firstColumn="0" w:lastColumn="0" w:oddVBand="0" w:evenVBand="0" w:oddHBand="0" w:evenHBand="0" w:firstRowFirstColumn="0" w:firstRowLastColumn="0" w:lastRowFirstColumn="0" w:lastRowLastColumn="0"/>
+            </w:pPr>
+            <w:r>
+              <w:t>Commands</w:t>
+            </w:r>
+          </w:p>
+        </w:tc>
+      </w:tr>
+    </w:tbl>
+    <w:p>
+      <w:pPr>
+        <w:rPr>
+          <w:lang w:val="en-US"/>
+        </w:rPr>
+      </w:pPr>
+    </w:p>
+    <w:p>
+      <w:pPr>
+        <w:pStyle w:val="Heading1"/>
       </w:pPr>
       <w:r>
         <w:t>0.x</w:t>
@@ -677,21 +916,7 @@
               <w:rPr>
                 <w:lang w:val="en-US"/>
               </w:rPr>
-              <w:t xml:space="preserve">UI based on </w:t>
-            </w:r>
-            <w:proofErr w:type="spellStart"/>
-            <w:r>
-              <w:rPr>
-                <w:lang w:val="en-US"/>
-              </w:rPr>
-              <w:t>NodeJS</w:t>
-            </w:r>
-            <w:proofErr w:type="spellEnd"/>
-            <w:r>
-              <w:rPr>
-                <w:lang w:val="en-US"/>
-              </w:rPr>
-              <w:t xml:space="preserve"> / Express</w:t>
+              <w:t>UI based on NodeJS / Express</w:t>
             </w:r>
           </w:p>
         </w:tc>
@@ -1115,6 +1340,27 @@
     <w:name w:val="Normal"/>
     <w:qFormat/>
   </w:style>
+  <w:style w:type="paragraph" w:styleId="Heading1">
+    <w:name w:val="heading 1"/>
+    <w:basedOn w:val="Normal"/>
+    <w:next w:val="Normal"/>
+    <w:link w:val="Heading1Char"/>
+    <w:uiPriority w:val="9"/>
+    <w:qFormat/>
+    <w:rsid w:val="00531933"/>
+    <w:pPr>
+      <w:keepNext/>
+      <w:keepLines/>
+      <w:spacing w:before="240" w:after="0"/>
+      <w:outlineLvl w:val="0"/>
+    </w:pPr>
+    <w:rPr>
+      <w:rFonts w:asciiTheme="majorHAnsi" w:eastAsiaTheme="majorEastAsia" w:hAnsiTheme="majorHAnsi" w:cstheme="majorBidi"/>
+      <w:color w:val="2E74B5" w:themeColor="accent1" w:themeShade="BF"/>
+      <w:sz w:val="32"/>
+      <w:szCs w:val="32"/>
+    </w:rPr>
+  </w:style>
   <w:style w:type="character" w:default="1" w:styleId="DefaultParagraphFont">
     <w:name w:val="Default Paragraph Font"/>
     <w:uiPriority w:val="1"/>
@@ -1330,6 +1576,19 @@
       <w:rFonts w:eastAsiaTheme="minorEastAsia"/>
       <w:color w:val="5A5A5A" w:themeColor="text1" w:themeTint="A5"/>
       <w:spacing w:val="15"/>
+    </w:rPr>
+  </w:style>
+  <w:style w:type="character" w:customStyle="1" w:styleId="Heading1Char">
+    <w:name w:val="Heading 1 Char"/>
+    <w:basedOn w:val="DefaultParagraphFont"/>
+    <w:link w:val="Heading1"/>
+    <w:uiPriority w:val="9"/>
+    <w:rsid w:val="00531933"/>
+    <w:rPr>
+      <w:rFonts w:asciiTheme="majorHAnsi" w:eastAsiaTheme="majorEastAsia" w:hAnsiTheme="majorHAnsi" w:cstheme="majorBidi"/>
+      <w:color w:val="2E74B5" w:themeColor="accent1" w:themeShade="BF"/>
+      <w:sz w:val="32"/>
+      <w:szCs w:val="32"/>
     </w:rPr>
   </w:style>
 </w:styles>

</xml_diff>